<commit_message>
graficos estudio de mercado
</commit_message>
<xml_diff>
--- a/Estudio-Mercado.docx
+++ b/Estudio-Mercado.docx
@@ -44,7 +44,7 @@
         <w:t xml:space="preserve">2022-06-24</w:t>
       </w:r>
     </w:p>
-    <w:bookmarkStart w:id="29" w:name="gráfico-general"/>
+    <w:bookmarkStart w:id="27" w:name="gráfico-general"/>
     <w:p>
       <w:pPr>
         <w:pStyle w:val="Heading1"/>
@@ -100,196 +100,36 @@
         </w:drawing>
       </w:r>
     </w:p>
-    <w:bookmarkStart w:id="24" w:name="r-markdown"/>
+    <w:bookmarkStart w:id="26" w:name="gráfico-monto-inversión"/>
     <w:p>
       <w:pPr>
         <w:pStyle w:val="Heading2"/>
       </w:pPr>
       <w:r>
-        <w:t xml:space="preserve">R Markdown</w:t>
+        <w:t xml:space="preserve">Gráfico Monto Inversión</w:t>
       </w:r>
     </w:p>
     <w:p>
       <w:pPr>
         <w:pStyle w:val="FirstParagraph"/>
-      </w:pPr>
-      <w:r>
-        <w:t xml:space="preserve">This is an R Markdown document. Markdown is a simple formatting syntax for authoring HTML, PDF, and MS Word documents. For more details on using R Markdown see</w:t>
-      </w:r>
-      <w:r>
-        <w:t xml:space="preserve"> </w:t>
-      </w:r>
-      <w:hyperlink r:id="rId23">
-        <w:r>
-          <w:rPr>
-            <w:rStyle w:val="Hyperlink"/>
-          </w:rPr>
-          <w:t xml:space="preserve">http://rmarkdown.rstudio.com</w:t>
-        </w:r>
-      </w:hyperlink>
-      <w:r>
-        <w:t xml:space="preserve">. This is an R Markdown document. Markdown is a simple formatting syntax for authoring HTML, PDF, and MS Word documents. For more details on using R Markdown see</w:t>
-      </w:r>
-      <w:r>
-        <w:t xml:space="preserve"> </w:t>
-      </w:r>
-      <w:hyperlink r:id="rId23">
-        <w:r>
-          <w:rPr>
-            <w:rStyle w:val="Hyperlink"/>
-          </w:rPr>
-          <w:t xml:space="preserve">http://rmarkdown.rstudio.com</w:t>
-        </w:r>
-      </w:hyperlink>
-      <w:r>
-        <w:t xml:space="preserve">.</w:t>
-      </w:r>
-    </w:p>
-    <w:p>
-      <w:pPr>
-        <w:pStyle w:val="BodyText"/>
-      </w:pPr>
-      <w:r>
-        <w:t xml:space="preserve">When you click the</w:t>
-      </w:r>
-      <w:r>
-        <w:t xml:space="preserve"> </w:t>
-      </w:r>
-      <w:r>
-        <w:rPr>
-          <w:bCs/>
-          <w:b/>
-        </w:rPr>
-        <w:t xml:space="preserve">Knit</w:t>
-      </w:r>
-      <w:r>
-        <w:t xml:space="preserve"> </w:t>
-      </w:r>
-      <w:r>
-        <w:t xml:space="preserve">button a document will be generated that includes both content as well as the output of any embedded R code chunks within the document. You can embed an R code chunk like this:</w:t>
-      </w:r>
-    </w:p>
-    <w:p>
-      <w:pPr>
-        <w:pStyle w:val="SourceCode"/>
-      </w:pPr>
-      <w:r>
-        <w:rPr>
-          <w:rStyle w:val="FunctionTok"/>
-        </w:rPr>
-        <w:t xml:space="preserve">summary</w:t>
-      </w:r>
-      <w:r>
-        <w:rPr>
-          <w:rStyle w:val="NormalTok"/>
-        </w:rPr>
-        <w:t xml:space="preserve">(cars)</w:t>
-      </w:r>
-    </w:p>
-    <w:p>
-      <w:pPr>
-        <w:pStyle w:val="SourceCode"/>
-      </w:pPr>
-      <w:r>
-        <w:rPr>
-          <w:rStyle w:val="VerbatimChar"/>
-        </w:rPr>
-        <w:t xml:space="preserve">##      speed           dist       </w:t>
-      </w:r>
-      <w:r>
-        <w:br/>
-      </w:r>
-      <w:r>
-        <w:rPr>
-          <w:rStyle w:val="VerbatimChar"/>
-        </w:rPr>
-        <w:t xml:space="preserve">##  Min.   : 4.0   Min.   :  2.00  </w:t>
-      </w:r>
-      <w:r>
-        <w:br/>
-      </w:r>
-      <w:r>
-        <w:rPr>
-          <w:rStyle w:val="VerbatimChar"/>
-        </w:rPr>
-        <w:t xml:space="preserve">##  1st Qu.:12.0   1st Qu.: 26.00  </w:t>
-      </w:r>
-      <w:r>
-        <w:br/>
-      </w:r>
-      <w:r>
-        <w:rPr>
-          <w:rStyle w:val="VerbatimChar"/>
-        </w:rPr>
-        <w:t xml:space="preserve">##  Median :15.0   Median : 36.00  </w:t>
-      </w:r>
-      <w:r>
-        <w:br/>
-      </w:r>
-      <w:r>
-        <w:rPr>
-          <w:rStyle w:val="VerbatimChar"/>
-        </w:rPr>
-        <w:t xml:space="preserve">##  Mean   :15.4   Mean   : 42.98  </w:t>
-      </w:r>
-      <w:r>
-        <w:br/>
-      </w:r>
-      <w:r>
-        <w:rPr>
-          <w:rStyle w:val="VerbatimChar"/>
-        </w:rPr>
-        <w:t xml:space="preserve">##  3rd Qu.:19.0   3rd Qu.: 56.00  </w:t>
-      </w:r>
-      <w:r>
-        <w:br/>
-      </w:r>
-      <w:r>
-        <w:rPr>
-          <w:rStyle w:val="VerbatimChar"/>
-        </w:rPr>
-        <w:t xml:space="preserve">##  Max.   :25.0   Max.   :120.00</w:t>
-      </w:r>
-    </w:p>
-    <w:bookmarkEnd w:id="24"/>
-    <w:bookmarkStart w:id="28" w:name="including-plots"/>
-    <w:p>
-      <w:pPr>
-        <w:pStyle w:val="Heading2"/>
-      </w:pPr>
-      <w:r>
-        <w:t xml:space="preserve">Including Plots</w:t>
-      </w:r>
-    </w:p>
-    <w:p>
-      <w:pPr>
-        <w:pStyle w:val="FirstParagraph"/>
-      </w:pPr>
-      <w:r>
-        <w:t xml:space="preserve">You can also embed plots, for example:</w:t>
-      </w:r>
-    </w:p>
-    <w:p>
-      <w:pPr>
-        <w:pStyle w:val="BodyText"/>
       </w:pPr>
       <w:r>
         <w:drawing>
           <wp:inline>
             <wp:extent cx="4620126" cy="3696101"/>
             <wp:effectExtent b="0" l="0" r="0" t="0"/>
-            <wp:docPr descr="" title="" id="26" name="Picture"/>
+            <wp:docPr descr="" title="" id="24" name="Picture"/>
             <a:graphic>
               <a:graphicData uri="http://schemas.openxmlformats.org/drawingml/2006/picture">
                 <pic:pic>
                   <pic:nvPicPr>
-                    <pic:cNvPr descr="Estudio-Mercado_files/figure-docx/pressure-1.png" id="27" name="Picture"/>
+                    <pic:cNvPr descr="Estudio-Mercado_files/figure-docx/unnamed-chunk-5-1.png" id="25" name="Picture"/>
                     <pic:cNvPicPr>
                       <a:picLocks noChangeArrowheads="1" noChangeAspect="1"/>
                     </pic:cNvPicPr>
                   </pic:nvPicPr>
                   <pic:blipFill>
-                    <a:blip r:embed="rId25"/>
+                    <a:blip r:embed="rId23"/>
                     <a:stretch>
                       <a:fillRect/>
                     </a:stretch>
@@ -316,31 +156,8 @@
         </w:drawing>
       </w:r>
     </w:p>
-    <w:p>
-      <w:pPr>
-        <w:pStyle w:val="BodyText"/>
-      </w:pPr>
-      <w:r>
-        <w:t xml:space="preserve">Note that the</w:t>
-      </w:r>
-      <w:r>
-        <w:t xml:space="preserve"> </w:t>
-      </w:r>
-      <w:r>
-        <w:rPr>
-          <w:rStyle w:val="VerbatimChar"/>
-        </w:rPr>
-        <w:t xml:space="preserve">echo = FALSE</w:t>
-      </w:r>
-      <w:r>
-        <w:t xml:space="preserve"> </w:t>
-      </w:r>
-      <w:r>
-        <w:t xml:space="preserve">parameter was added to the code chunk to prevent printing of the R code that generated the plot.</w:t>
-      </w:r>
-    </w:p>
-    <w:bookmarkEnd w:id="28"/>
-    <w:bookmarkEnd w:id="29"/>
+    <w:bookmarkEnd w:id="26"/>
+    <w:bookmarkEnd w:id="27"/>
     <w:sectPr/>
   </w:body>
 </w:document>

</xml_diff>